<commit_message>
updated summary of examples
</commit_message>
<xml_diff>
--- a/MLM - summary of examples.docx
+++ b/MLM - summary of examples.docx
@@ -1,24 +1,13 @@
 
 <file path=word/document.xml><?xml version="1.0" encoding="utf-8"?>
-<w:document xmlns:wpc="http://schemas.microsoft.com/office/word/2010/wordprocessingCanvas" xmlns:cx="http://schemas.microsoft.com/office/drawing/2014/chartex" xmlns:cx1="http://schemas.microsoft.com/office/drawing/2015/9/8/chartex" xmlns:cx2="http://schemas.microsoft.com/office/drawing/2015/10/21/chartex" xmlns:cx3="http://schemas.microsoft.com/office/drawing/2016/5/9/chartex" xmlns:cx4="http://schemas.microsoft.com/office/drawing/2016/5/10/chartex" xmlns:cx5="http://schemas.microsoft.com/office/drawing/2016/5/11/chartex" xmlns:cx6="http://schemas.microsoft.com/office/drawing/2016/5/12/chartex" xmlns:cx7="http://schemas.microsoft.com/office/drawing/2016/5/13/chartex" xmlns:cx8="http://schemas.microsoft.com/office/drawing/2016/5/14/chartex" xmlns:mc="http://schemas.openxmlformats.org/markup-compatibility/2006" xmlns:aink="http://schemas.microsoft.com/office/drawing/2016/ink" xmlns:am3d="http://schemas.microsoft.com/office/drawing/2017/model3d" xmlns:o="urn:schemas-microsoft-com:office:office" xmlns:r="http://schemas.openxmlformats.org/officeDocument/2006/relationships" xmlns:m="http://schemas.openxmlformats.org/officeDocument/2006/math" xmlns:v="urn:schemas-microsoft-com:vml" xmlns:wp14="http://schemas.microsoft.com/office/word/2010/wordprocessingDrawing" xmlns:wp="http://schemas.openxmlformats.org/drawingml/2006/wordprocessingDrawing" xmlns:w10="urn:schemas-microsoft-com:office:word" xmlns:w="http://schemas.openxmlformats.org/wordprocessingml/2006/main" xmlns:w14="http://schemas.microsoft.com/office/word/2010/wordml" xmlns:w15="http://schemas.microsoft.com/office/word/2012/wordml" xmlns:w16cex="http://schemas.microsoft.com/office/word/2018/wordml/cex" xmlns:w16cid="http://schemas.microsoft.com/office/word/2016/wordml/cid" xmlns:w16="http://schemas.microsoft.com/office/word/2018/wordml" xmlns:w16se="http://schemas.microsoft.com/office/word/2015/wordml/symex" xmlns:wpg="http://schemas.microsoft.com/office/word/2010/wordprocessingGroup" xmlns:wpi="http://schemas.microsoft.com/office/word/2010/wordprocessingInk" xmlns:wne="http://schemas.microsoft.com/office/word/2006/wordml" xmlns:wps="http://schemas.microsoft.com/office/word/2010/wordprocessingShape" mc:Ignorable="w14 w15 w16se w16cid w16 w16cex wp14">
+<w:document xmlns:wpc="http://schemas.microsoft.com/office/word/2010/wordprocessingCanvas" xmlns:cx="http://schemas.microsoft.com/office/drawing/2014/chartex" xmlns:cx1="http://schemas.microsoft.com/office/drawing/2015/9/8/chartex" xmlns:mc="http://schemas.openxmlformats.org/markup-compatibility/2006" xmlns:o="urn:schemas-microsoft-com:office:office" xmlns:r="http://schemas.openxmlformats.org/officeDocument/2006/relationships" xmlns:m="http://schemas.openxmlformats.org/officeDocument/2006/math" xmlns:v="urn:schemas-microsoft-com:vml" xmlns:wp14="http://schemas.microsoft.com/office/word/2010/wordprocessingDrawing" xmlns:wp="http://schemas.openxmlformats.org/drawingml/2006/wordprocessingDrawing" xmlns:w10="urn:schemas-microsoft-com:office:word" xmlns:w="http://schemas.openxmlformats.org/wordprocessingml/2006/main" xmlns:w14="http://schemas.microsoft.com/office/word/2010/wordml" xmlns:w15="http://schemas.microsoft.com/office/word/2012/wordml" xmlns:w16se="http://schemas.microsoft.com/office/word/2015/wordml/symex" xmlns:wpg="http://schemas.microsoft.com/office/word/2010/wordprocessingGroup" xmlns:wpi="http://schemas.microsoft.com/office/word/2010/wordprocessingInk" xmlns:wne="http://schemas.microsoft.com/office/word/2006/wordml" xmlns:wps="http://schemas.microsoft.com/office/word/2010/wordprocessingShape" mc:Ignorable="w14 w15 w16se wp14">
   <w:body>
     <w:p>
       <w:pPr>
         <w:jc w:val="center"/>
       </w:pPr>
       <w:r>
-        <w:t xml:space="preserve">Summary of examples and </w:t>
-      </w:r>
-      <w:commentRangeStart w:id="0"/>
-      <w:r>
-        <w:t>exercises</w:t>
-      </w:r>
-      <w:commentRangeEnd w:id="0"/>
-      <w:r>
-        <w:rPr>
-          <w:rStyle w:val="CommentReference"/>
-        </w:rPr>
-        <w:commentReference w:id="0"/>
+        <w:t>Summary of examples and exercises</w:t>
       </w:r>
     </w:p>
     <w:p>
@@ -49,11 +38,9 @@
       <w:r>
         <w:t>Visual search (</w:t>
       </w:r>
-      <w:proofErr w:type="spellStart"/>
       <w:r>
         <w:t>VisualSearchEx.rda</w:t>
       </w:r>
-      <w:proofErr w:type="spellEnd"/>
       <w:r>
         <w:t>)</w:t>
       </w:r>
@@ -81,7 +68,7 @@
       <w:r>
         <w:t>Falsehood repetition (</w:t>
       </w:r>
-      <w:hyperlink r:id="rId9" w:history="1">
+      <w:hyperlink r:id="rId5" w:history="1">
         <w:r>
           <w:rPr>
             <w:rStyle w:val="Hyperlink"/>
@@ -114,16 +101,19 @@
         </w:numPr>
       </w:pPr>
       <w:r>
-        <w:t>Weight loss maintenance</w:t>
-      </w:r>
-      <w:r>
-        <w:t xml:space="preserve"> (</w:t>
-      </w:r>
-      <w:r>
-        <w:t>WeightMaintain3.rda</w:t>
-      </w:r>
-      <w:r>
-        <w:t>) [last year’s Week 2 - Exercise 2]</w:t>
+        <w:t>Toy dataset</w:t>
+      </w:r>
+    </w:p>
+    <w:p>
+      <w:pPr>
+        <w:pStyle w:val="ListParagraph"/>
+        <w:numPr>
+          <w:ilvl w:val="1"/>
+          <w:numId w:val="1"/>
+        </w:numPr>
+      </w:pPr>
+      <w:r>
+        <w:t>Basketball / Heart Rate Variability</w:t>
       </w:r>
     </w:p>
     <w:p>
@@ -133,6 +123,8 @@
       <w:r>
         <w:t>: Logistic MLM, LDA using MLM – Linear change</w:t>
       </w:r>
+      <w:bookmarkStart w:id="0" w:name="_GoBack"/>
+      <w:bookmarkEnd w:id="0"/>
     </w:p>
     <w:p>
       <w:pPr>
@@ -160,11 +152,9 @@
       <w:r>
         <w:t>Novel word learning – retention (</w:t>
       </w:r>
-      <w:proofErr w:type="spellStart"/>
       <w:r>
         <w:t>nwl.RData</w:t>
       </w:r>
-      <w:proofErr w:type="spellEnd"/>
       <w:r>
         <w:t>)</w:t>
       </w:r>
@@ -181,16 +171,10 @@
         </w:numPr>
       </w:pPr>
       <w:r>
-        <w:t xml:space="preserve">Part 2, LDA using MLM – Linear change: PHE </w:t>
-      </w:r>
-      <w:r>
-        <w:t>% physically activity</w:t>
-      </w:r>
-      <w:r>
-        <w:t xml:space="preserve"> </w:t>
-      </w:r>
-      <w:r>
-        <w:t>adults</w:t>
+        <w:t xml:space="preserve">Part 2, LDA using MLM – </w:t>
+      </w:r>
+      <w:r>
+        <w:t>Web-based CBT</w:t>
       </w:r>
     </w:p>
     <w:p>
@@ -219,6 +203,15 @@
       <w:r>
         <w:t xml:space="preserve"> (without crossed random effects)</w:t>
       </w:r>
+      <w:r>
+        <w:t xml:space="preserve">, </w:t>
+      </w:r>
+      <w:r>
+        <w:t>bouba/kiki</w:t>
+      </w:r>
+      <w:r>
+        <w:t xml:space="preserve"> around the world</w:t>
+      </w:r>
     </w:p>
     <w:p>
       <w:pPr>
@@ -235,7 +228,7 @@
         <w:t>: Weight loss maintenance</w:t>
       </w:r>
       <w:r>
-        <w:t xml:space="preserve"> (revisit week 1 lab)</w:t>
+        <w:t xml:space="preserve"> </w:t>
       </w:r>
     </w:p>
     <w:p>
@@ -318,16 +311,7 @@
         </w:numPr>
       </w:pPr>
       <w:r>
-        <w:t xml:space="preserve">Target fixation (VWP) – logistic [last year’s </w:t>
-      </w:r>
-      <w:r>
-        <w:t xml:space="preserve">Week 3 – Exercise </w:t>
-      </w:r>
-      <w:r>
-        <w:t>2 (I think)</w:t>
-      </w:r>
-      <w:r>
-        <w:t>]</w:t>
+        <w:t xml:space="preserve">Target fixation (VWP) – logistic </w:t>
       </w:r>
     </w:p>
     <w:p>
@@ -398,15 +382,7 @@
         </w:numPr>
       </w:pPr>
       <w:r>
-        <w:t xml:space="preserve">Part 2, crossed </w:t>
-      </w:r>
-      <w:proofErr w:type="spellStart"/>
-      <w:r>
-        <w:t>ranef</w:t>
-      </w:r>
-      <w:proofErr w:type="spellEnd"/>
-      <w:r>
-        <w:t xml:space="preserve">: </w:t>
+        <w:t xml:space="preserve">Part 2, crossed ranef: </w:t>
       </w:r>
       <w:r>
         <w:t>Problem solving</w:t>
@@ -433,15 +409,7 @@
         </w:numPr>
       </w:pPr>
       <w:r>
-        <w:t>Group (b/w) and domain (w/</w:t>
-      </w:r>
-      <w:proofErr w:type="spellStart"/>
-      <w:r>
-        <w:t>i</w:t>
-      </w:r>
-      <w:proofErr w:type="spellEnd"/>
-      <w:r>
-        <w:t>) effects</w:t>
+        <w:t>Group (b/w) and domain (w/i) effects</w:t>
       </w:r>
       <w:r>
         <w:t xml:space="preserve"> – crossed random effects, simplifying to convergence</w:t>
@@ -511,15 +479,7 @@
         </w:numPr>
       </w:pPr>
       <w:r>
-        <w:t xml:space="preserve">Part 2, crossed </w:t>
-      </w:r>
-      <w:proofErr w:type="spellStart"/>
-      <w:r>
-        <w:t>ranef</w:t>
-      </w:r>
-      <w:proofErr w:type="spellEnd"/>
-      <w:r>
-        <w:t xml:space="preserve">: </w:t>
+        <w:t xml:space="preserve">Part 2, crossed ranef: </w:t>
       </w:r>
       <w:r>
         <w:t>Test-enhanced learning</w:t>
@@ -590,11 +550,9 @@
       <w:r>
         <w:t xml:space="preserve">Part 2: </w:t>
       </w:r>
-      <w:proofErr w:type="spellStart"/>
       <w:r>
         <w:t>EducMH</w:t>
       </w:r>
-      <w:proofErr w:type="spellEnd"/>
     </w:p>
     <w:p>
       <w:pPr>
@@ -635,6 +593,7 @@
         </w:numPr>
       </w:pPr>
       <w:r>
+        <w:lastRenderedPageBreak/>
         <w:t>Lab</w:t>
       </w:r>
     </w:p>
@@ -647,15 +606,7 @@
         </w:numPr>
       </w:pPr>
       <w:r>
-        <w:t>Group (b/w) and domain (w/</w:t>
-      </w:r>
-      <w:proofErr w:type="spellStart"/>
-      <w:r>
-        <w:t>i</w:t>
-      </w:r>
-      <w:proofErr w:type="spellEnd"/>
-      <w:r>
-        <w:t>) effects over time</w:t>
+        <w:t>Group (b/w) and domain (w/i) effects over time</w:t>
       </w:r>
     </w:p>
     <w:sectPr>
@@ -669,8 +620,8 @@
 </file>
 
 <file path=word/comments.xml><?xml version="1.0" encoding="utf-8"?>
-<w:comments xmlns:wpc="http://schemas.microsoft.com/office/word/2010/wordprocessingCanvas" xmlns:cx="http://schemas.microsoft.com/office/drawing/2014/chartex" xmlns:cx1="http://schemas.microsoft.com/office/drawing/2015/9/8/chartex" xmlns:cx2="http://schemas.microsoft.com/office/drawing/2015/10/21/chartex" xmlns:cx3="http://schemas.microsoft.com/office/drawing/2016/5/9/chartex" xmlns:cx4="http://schemas.microsoft.com/office/drawing/2016/5/10/chartex" xmlns:cx5="http://schemas.microsoft.com/office/drawing/2016/5/11/chartex" xmlns:cx6="http://schemas.microsoft.com/office/drawing/2016/5/12/chartex" xmlns:cx7="http://schemas.microsoft.com/office/drawing/2016/5/13/chartex" xmlns:cx8="http://schemas.microsoft.com/office/drawing/2016/5/14/chartex" xmlns:mc="http://schemas.openxmlformats.org/markup-compatibility/2006" xmlns:aink="http://schemas.microsoft.com/office/drawing/2016/ink" xmlns:am3d="http://schemas.microsoft.com/office/drawing/2017/model3d" xmlns:o="urn:schemas-microsoft-com:office:office" xmlns:r="http://schemas.openxmlformats.org/officeDocument/2006/relationships" xmlns:m="http://schemas.openxmlformats.org/officeDocument/2006/math" xmlns:v="urn:schemas-microsoft-com:vml" xmlns:wp14="http://schemas.microsoft.com/office/word/2010/wordprocessingDrawing" xmlns:wp="http://schemas.openxmlformats.org/drawingml/2006/wordprocessingDrawing" xmlns:w10="urn:schemas-microsoft-com:office:word" xmlns:w="http://schemas.openxmlformats.org/wordprocessingml/2006/main" xmlns:w14="http://schemas.microsoft.com/office/word/2010/wordml" xmlns:w15="http://schemas.microsoft.com/office/word/2012/wordml" xmlns:w16cex="http://schemas.microsoft.com/office/word/2018/wordml/cex" xmlns:w16cid="http://schemas.microsoft.com/office/word/2016/wordml/cid" xmlns:w16="http://schemas.microsoft.com/office/word/2018/wordml" xmlns:w16se="http://schemas.microsoft.com/office/word/2015/wordml/symex" xmlns:wpg="http://schemas.microsoft.com/office/word/2010/wordprocessingGroup" xmlns:wpi="http://schemas.microsoft.com/office/word/2010/wordprocessingInk" xmlns:wne="http://schemas.microsoft.com/office/word/2006/wordml" xmlns:wps="http://schemas.microsoft.com/office/word/2010/wordprocessingShape" mc:Ignorable="w14 w15 w16se w16cid w16 w16cex wp14">
-  <w:comment w:id="0" w:author="Dan" w:date="2021-01-15T17:50:00Z" w:initials="DM">
+<w:comments xmlns:wpc="http://schemas.microsoft.com/office/word/2010/wordprocessingCanvas" xmlns:cx="http://schemas.microsoft.com/office/drawing/2014/chartex" xmlns:cx1="http://schemas.microsoft.com/office/drawing/2015/9/8/chartex" xmlns:mc="http://schemas.openxmlformats.org/markup-compatibility/2006" xmlns:o="urn:schemas-microsoft-com:office:office" xmlns:r="http://schemas.openxmlformats.org/officeDocument/2006/relationships" xmlns:m="http://schemas.openxmlformats.org/officeDocument/2006/math" xmlns:v="urn:schemas-microsoft-com:vml" xmlns:wp14="http://schemas.microsoft.com/office/word/2010/wordprocessingDrawing" xmlns:wp="http://schemas.openxmlformats.org/drawingml/2006/wordprocessingDrawing" xmlns:w10="urn:schemas-microsoft-com:office:word" xmlns:w="http://schemas.openxmlformats.org/wordprocessingml/2006/main" xmlns:w14="http://schemas.microsoft.com/office/word/2010/wordml" xmlns:w15="http://schemas.microsoft.com/office/word/2012/wordml" xmlns:w16se="http://schemas.microsoft.com/office/word/2015/wordml/symex" xmlns:wpg="http://schemas.microsoft.com/office/word/2010/wordprocessingGroup" xmlns:wpi="http://schemas.microsoft.com/office/word/2010/wordprocessingInk" xmlns:wne="http://schemas.microsoft.com/office/word/2006/wordml" xmlns:wps="http://schemas.microsoft.com/office/word/2010/wordprocessingShape" mc:Ignorable="w14 w15 w16se wp14">
+  <w:comment w:id="1" w:author="Dan" w:date="2020-12-24T13:25:00Z" w:initials="DM">
     <w:p>
       <w:pPr>
         <w:pStyle w:val="CommentText"/>
@@ -682,42 +633,7 @@
         <w:annotationRef/>
       </w:r>
       <w:r>
-        <w:t xml:space="preserve">More data: </w:t>
-      </w:r>
-      <w:hyperlink r:id="rId1" w:history="1">
-        <w:r>
-          <w:rPr>
-            <w:rStyle w:val="Hyperlink"/>
-          </w:rPr>
-          <w:t>https://www.childtraumadata.org/datasets-pactr-archive</w:t>
-        </w:r>
-      </w:hyperlink>
-      <w:r>
-        <w:t xml:space="preserve"> </w:t>
-      </w:r>
-    </w:p>
-  </w:comment>
-  <w:comment w:id="1" w:author="Dan" w:date="2020-12-24T13:25:00Z" w:initials="DM">
-    <w:p>
-      <w:pPr>
-        <w:pStyle w:val="CommentText"/>
-      </w:pPr>
-      <w:r>
-        <w:rPr>
-          <w:rStyle w:val="CommentReference"/>
-        </w:rPr>
-        <w:annotationRef/>
-      </w:r>
-      <w:r>
-        <w:t xml:space="preserve">From issue on </w:t>
-      </w:r>
-      <w:proofErr w:type="spellStart"/>
-      <w:r>
-        <w:t>github</w:t>
-      </w:r>
-      <w:proofErr w:type="spellEnd"/>
-      <w:r>
-        <w:t>: should start with properly full model and simplify from there</w:t>
+        <w:t>From issue on github: should start with properly full model and simplify from there</w:t>
       </w:r>
     </w:p>
   </w:comment>
@@ -725,8 +641,7 @@
 </file>
 
 <file path=word/commentsExtended.xml><?xml version="1.0" encoding="utf-8"?>
-<w15:commentsEx xmlns:wpc="http://schemas.microsoft.com/office/word/2010/wordprocessingCanvas" xmlns:cx="http://schemas.microsoft.com/office/drawing/2014/chartex" xmlns:cx1="http://schemas.microsoft.com/office/drawing/2015/9/8/chartex" xmlns:cx2="http://schemas.microsoft.com/office/drawing/2015/10/21/chartex" xmlns:cx3="http://schemas.microsoft.com/office/drawing/2016/5/9/chartex" xmlns:cx4="http://schemas.microsoft.com/office/drawing/2016/5/10/chartex" xmlns:cx5="http://schemas.microsoft.com/office/drawing/2016/5/11/chartex" xmlns:cx6="http://schemas.microsoft.com/office/drawing/2016/5/12/chartex" xmlns:cx7="http://schemas.microsoft.com/office/drawing/2016/5/13/chartex" xmlns:cx8="http://schemas.microsoft.com/office/drawing/2016/5/14/chartex" xmlns:mc="http://schemas.openxmlformats.org/markup-compatibility/2006" xmlns:aink="http://schemas.microsoft.com/office/drawing/2016/ink" xmlns:am3d="http://schemas.microsoft.com/office/drawing/2017/model3d" xmlns:o="urn:schemas-microsoft-com:office:office" xmlns:r="http://schemas.openxmlformats.org/officeDocument/2006/relationships" xmlns:m="http://schemas.openxmlformats.org/officeDocument/2006/math" xmlns:v="urn:schemas-microsoft-com:vml" xmlns:wp14="http://schemas.microsoft.com/office/word/2010/wordprocessingDrawing" xmlns:wp="http://schemas.openxmlformats.org/drawingml/2006/wordprocessingDrawing" xmlns:w10="urn:schemas-microsoft-com:office:word" xmlns:w="http://schemas.openxmlformats.org/wordprocessingml/2006/main" xmlns:w14="http://schemas.microsoft.com/office/word/2010/wordml" xmlns:w15="http://schemas.microsoft.com/office/word/2012/wordml" xmlns:w16cex="http://schemas.microsoft.com/office/word/2018/wordml/cex" xmlns:w16cid="http://schemas.microsoft.com/office/word/2016/wordml/cid" xmlns:w16="http://schemas.microsoft.com/office/word/2018/wordml" xmlns:w16se="http://schemas.microsoft.com/office/word/2015/wordml/symex" xmlns:wpg="http://schemas.microsoft.com/office/word/2010/wordprocessingGroup" xmlns:wpi="http://schemas.microsoft.com/office/word/2010/wordprocessingInk" xmlns:wne="http://schemas.microsoft.com/office/word/2006/wordml" xmlns:wps="http://schemas.microsoft.com/office/word/2010/wordprocessingShape" mc:Ignorable="w14 w15 w16se w16cid w16 w16cex wp14">
-  <w15:commentEx w15:paraId="4BC1C368" w15:done="0"/>
+<w15:commentsEx xmlns:wpc="http://schemas.microsoft.com/office/word/2010/wordprocessingCanvas" xmlns:cx="http://schemas.microsoft.com/office/drawing/2014/chartex" xmlns:cx1="http://schemas.microsoft.com/office/drawing/2015/9/8/chartex" xmlns:mc="http://schemas.openxmlformats.org/markup-compatibility/2006" xmlns:o="urn:schemas-microsoft-com:office:office" xmlns:r="http://schemas.openxmlformats.org/officeDocument/2006/relationships" xmlns:m="http://schemas.openxmlformats.org/officeDocument/2006/math" xmlns:v="urn:schemas-microsoft-com:vml" xmlns:wp14="http://schemas.microsoft.com/office/word/2010/wordprocessingDrawing" xmlns:wp="http://schemas.openxmlformats.org/drawingml/2006/wordprocessingDrawing" xmlns:w10="urn:schemas-microsoft-com:office:word" xmlns:w="http://schemas.openxmlformats.org/wordprocessingml/2006/main" xmlns:w14="http://schemas.microsoft.com/office/word/2010/wordml" xmlns:w15="http://schemas.microsoft.com/office/word/2012/wordml" xmlns:w16se="http://schemas.microsoft.com/office/word/2015/wordml/symex" xmlns:wpg="http://schemas.microsoft.com/office/word/2010/wordprocessingGroup" xmlns:wpi="http://schemas.microsoft.com/office/word/2010/wordprocessingInk" xmlns:wne="http://schemas.microsoft.com/office/word/2006/wordml" xmlns:wps="http://schemas.microsoft.com/office/word/2010/wordprocessingShape" mc:Ignorable="w14 w15 w16se wp14">
   <w15:commentEx w15:paraId="47C3AA52" w15:done="0"/>
 </w15:commentsEx>
 </file>
@@ -746,8 +661,121 @@
 </file>
 
 <file path=word/numbering.xml><?xml version="1.0" encoding="utf-8"?>
-<w:numbering xmlns:wpc="http://schemas.microsoft.com/office/word/2010/wordprocessingCanvas" xmlns:cx="http://schemas.microsoft.com/office/drawing/2014/chartex" xmlns:cx1="http://schemas.microsoft.com/office/drawing/2015/9/8/chartex" xmlns:cx2="http://schemas.microsoft.com/office/drawing/2015/10/21/chartex" xmlns:cx3="http://schemas.microsoft.com/office/drawing/2016/5/9/chartex" xmlns:cx4="http://schemas.microsoft.com/office/drawing/2016/5/10/chartex" xmlns:cx5="http://schemas.microsoft.com/office/drawing/2016/5/11/chartex" xmlns:cx6="http://schemas.microsoft.com/office/drawing/2016/5/12/chartex" xmlns:cx7="http://schemas.microsoft.com/office/drawing/2016/5/13/chartex" xmlns:cx8="http://schemas.microsoft.com/office/drawing/2016/5/14/chartex" xmlns:mc="http://schemas.openxmlformats.org/markup-compatibility/2006" xmlns:aink="http://schemas.microsoft.com/office/drawing/2016/ink" xmlns:am3d="http://schemas.microsoft.com/office/drawing/2017/model3d" xmlns:o="urn:schemas-microsoft-com:office:office" xmlns:r="http://schemas.openxmlformats.org/officeDocument/2006/relationships" xmlns:m="http://schemas.openxmlformats.org/officeDocument/2006/math" xmlns:v="urn:schemas-microsoft-com:vml" xmlns:wp14="http://schemas.microsoft.com/office/word/2010/wordprocessingDrawing" xmlns:wp="http://schemas.openxmlformats.org/drawingml/2006/wordprocessingDrawing" xmlns:w10="urn:schemas-microsoft-com:office:word" xmlns:w="http://schemas.openxmlformats.org/wordprocessingml/2006/main" xmlns:w14="http://schemas.microsoft.com/office/word/2010/wordml" xmlns:w15="http://schemas.microsoft.com/office/word/2012/wordml" xmlns:w16cex="http://schemas.microsoft.com/office/word/2018/wordml/cex" xmlns:w16cid="http://schemas.microsoft.com/office/word/2016/wordml/cid" xmlns:w16="http://schemas.microsoft.com/office/word/2018/wordml" xmlns:w16se="http://schemas.microsoft.com/office/word/2015/wordml/symex" xmlns:wpg="http://schemas.microsoft.com/office/word/2010/wordprocessingGroup" xmlns:wpi="http://schemas.microsoft.com/office/word/2010/wordprocessingInk" xmlns:wne="http://schemas.microsoft.com/office/word/2006/wordml" xmlns:wps="http://schemas.microsoft.com/office/word/2010/wordprocessingShape" mc:Ignorable="w14 w15 w16se w16cid w16 w16cex wp14">
+<w:numbering xmlns:wpc="http://schemas.microsoft.com/office/word/2010/wordprocessingCanvas" xmlns:cx="http://schemas.microsoft.com/office/drawing/2014/chartex" xmlns:cx1="http://schemas.microsoft.com/office/drawing/2015/9/8/chartex" xmlns:mc="http://schemas.openxmlformats.org/markup-compatibility/2006" xmlns:o="urn:schemas-microsoft-com:office:office" xmlns:r="http://schemas.openxmlformats.org/officeDocument/2006/relationships" xmlns:m="http://schemas.openxmlformats.org/officeDocument/2006/math" xmlns:v="urn:schemas-microsoft-com:vml" xmlns:wp14="http://schemas.microsoft.com/office/word/2010/wordprocessingDrawing" xmlns:wp="http://schemas.openxmlformats.org/drawingml/2006/wordprocessingDrawing" xmlns:w10="urn:schemas-microsoft-com:office:word" xmlns:w="http://schemas.openxmlformats.org/wordprocessingml/2006/main" xmlns:w14="http://schemas.microsoft.com/office/word/2010/wordml" xmlns:w15="http://schemas.microsoft.com/office/word/2012/wordml" xmlns:w16se="http://schemas.microsoft.com/office/word/2015/wordml/symex" xmlns:wpg="http://schemas.microsoft.com/office/word/2010/wordprocessingGroup" xmlns:wpi="http://schemas.microsoft.com/office/word/2010/wordprocessingInk" xmlns:wne="http://schemas.microsoft.com/office/word/2006/wordml" xmlns:wps="http://schemas.microsoft.com/office/word/2010/wordprocessingShape" mc:Ignorable="w14 w15 w16se wp14">
   <w:abstractNum w:abstractNumId="0" w15:restartNumberingAfterBreak="0">
+    <w:nsid w:val="08F14569"/>
+    <w:multiLevelType w:val="hybridMultilevel"/>
+    <w:tmpl w:val="CE2E72C2"/>
+    <w:lvl w:ilvl="0" w:tplc="08090001">
+      <w:start w:val="1"/>
+      <w:numFmt w:val="bullet"/>
+      <w:lvlText w:val=""/>
+      <w:lvlJc w:val="left"/>
+      <w:pPr>
+        <w:ind w:left="720" w:hanging="360"/>
+      </w:pPr>
+      <w:rPr>
+        <w:rFonts w:ascii="Symbol" w:hAnsi="Symbol" w:hint="default"/>
+      </w:rPr>
+    </w:lvl>
+    <w:lvl w:ilvl="1" w:tplc="08090003">
+      <w:start w:val="1"/>
+      <w:numFmt w:val="bullet"/>
+      <w:lvlText w:val="o"/>
+      <w:lvlJc w:val="left"/>
+      <w:pPr>
+        <w:ind w:left="1440" w:hanging="360"/>
+      </w:pPr>
+      <w:rPr>
+        <w:rFonts w:ascii="Courier New" w:hAnsi="Courier New" w:cs="Courier New" w:hint="default"/>
+      </w:rPr>
+    </w:lvl>
+    <w:lvl w:ilvl="2" w:tplc="08090005" w:tentative="1">
+      <w:start w:val="1"/>
+      <w:numFmt w:val="bullet"/>
+      <w:lvlText w:val=""/>
+      <w:lvlJc w:val="left"/>
+      <w:pPr>
+        <w:ind w:left="2160" w:hanging="360"/>
+      </w:pPr>
+      <w:rPr>
+        <w:rFonts w:ascii="Wingdings" w:hAnsi="Wingdings" w:hint="default"/>
+      </w:rPr>
+    </w:lvl>
+    <w:lvl w:ilvl="3" w:tplc="08090001" w:tentative="1">
+      <w:start w:val="1"/>
+      <w:numFmt w:val="bullet"/>
+      <w:lvlText w:val=""/>
+      <w:lvlJc w:val="left"/>
+      <w:pPr>
+        <w:ind w:left="2880" w:hanging="360"/>
+      </w:pPr>
+      <w:rPr>
+        <w:rFonts w:ascii="Symbol" w:hAnsi="Symbol" w:hint="default"/>
+      </w:rPr>
+    </w:lvl>
+    <w:lvl w:ilvl="4" w:tplc="08090003" w:tentative="1">
+      <w:start w:val="1"/>
+      <w:numFmt w:val="bullet"/>
+      <w:lvlText w:val="o"/>
+      <w:lvlJc w:val="left"/>
+      <w:pPr>
+        <w:ind w:left="3600" w:hanging="360"/>
+      </w:pPr>
+      <w:rPr>
+        <w:rFonts w:ascii="Courier New" w:hAnsi="Courier New" w:cs="Courier New" w:hint="default"/>
+      </w:rPr>
+    </w:lvl>
+    <w:lvl w:ilvl="5" w:tplc="08090005" w:tentative="1">
+      <w:start w:val="1"/>
+      <w:numFmt w:val="bullet"/>
+      <w:lvlText w:val=""/>
+      <w:lvlJc w:val="left"/>
+      <w:pPr>
+        <w:ind w:left="4320" w:hanging="360"/>
+      </w:pPr>
+      <w:rPr>
+        <w:rFonts w:ascii="Wingdings" w:hAnsi="Wingdings" w:hint="default"/>
+      </w:rPr>
+    </w:lvl>
+    <w:lvl w:ilvl="6" w:tplc="08090001" w:tentative="1">
+      <w:start w:val="1"/>
+      <w:numFmt w:val="bullet"/>
+      <w:lvlText w:val=""/>
+      <w:lvlJc w:val="left"/>
+      <w:pPr>
+        <w:ind w:left="5040" w:hanging="360"/>
+      </w:pPr>
+      <w:rPr>
+        <w:rFonts w:ascii="Symbol" w:hAnsi="Symbol" w:hint="default"/>
+      </w:rPr>
+    </w:lvl>
+    <w:lvl w:ilvl="7" w:tplc="08090003" w:tentative="1">
+      <w:start w:val="1"/>
+      <w:numFmt w:val="bullet"/>
+      <w:lvlText w:val="o"/>
+      <w:lvlJc w:val="left"/>
+      <w:pPr>
+        <w:ind w:left="5760" w:hanging="360"/>
+      </w:pPr>
+      <w:rPr>
+        <w:rFonts w:ascii="Courier New" w:hAnsi="Courier New" w:cs="Courier New" w:hint="default"/>
+      </w:rPr>
+    </w:lvl>
+    <w:lvl w:ilvl="8" w:tplc="08090005" w:tentative="1">
+      <w:start w:val="1"/>
+      <w:numFmt w:val="bullet"/>
+      <w:lvlText w:val=""/>
+      <w:lvlJc w:val="left"/>
+      <w:pPr>
+        <w:ind w:left="6480" w:hanging="360"/>
+      </w:pPr>
+      <w:rPr>
+        <w:rFonts w:ascii="Wingdings" w:hAnsi="Wingdings" w:hint="default"/>
+      </w:rPr>
+    </w:lvl>
+  </w:abstractNum>
+  <w:abstractNum w:abstractNumId="1" w15:restartNumberingAfterBreak="0">
     <w:nsid w:val="10AA0034"/>
     <w:multiLevelType w:val="hybridMultilevel"/>
     <w:tmpl w:val="7DDE2A1A"/>
@@ -860,7 +888,120 @@
       </w:rPr>
     </w:lvl>
   </w:abstractNum>
-  <w:abstractNum w:abstractNumId="1" w15:restartNumberingAfterBreak="0">
+  <w:abstractNum w:abstractNumId="2" w15:restartNumberingAfterBreak="0">
+    <w:nsid w:val="1D630712"/>
+    <w:multiLevelType w:val="hybridMultilevel"/>
+    <w:tmpl w:val="CF78E500"/>
+    <w:lvl w:ilvl="0" w:tplc="08090001">
+      <w:start w:val="1"/>
+      <w:numFmt w:val="bullet"/>
+      <w:lvlText w:val=""/>
+      <w:lvlJc w:val="left"/>
+      <w:pPr>
+        <w:ind w:left="720" w:hanging="360"/>
+      </w:pPr>
+      <w:rPr>
+        <w:rFonts w:ascii="Symbol" w:hAnsi="Symbol" w:hint="default"/>
+      </w:rPr>
+    </w:lvl>
+    <w:lvl w:ilvl="1" w:tplc="08090003" w:tentative="1">
+      <w:start w:val="1"/>
+      <w:numFmt w:val="bullet"/>
+      <w:lvlText w:val="o"/>
+      <w:lvlJc w:val="left"/>
+      <w:pPr>
+        <w:ind w:left="1440" w:hanging="360"/>
+      </w:pPr>
+      <w:rPr>
+        <w:rFonts w:ascii="Courier New" w:hAnsi="Courier New" w:cs="Courier New" w:hint="default"/>
+      </w:rPr>
+    </w:lvl>
+    <w:lvl w:ilvl="2" w:tplc="08090005" w:tentative="1">
+      <w:start w:val="1"/>
+      <w:numFmt w:val="bullet"/>
+      <w:lvlText w:val=""/>
+      <w:lvlJc w:val="left"/>
+      <w:pPr>
+        <w:ind w:left="2160" w:hanging="360"/>
+      </w:pPr>
+      <w:rPr>
+        <w:rFonts w:ascii="Wingdings" w:hAnsi="Wingdings" w:hint="default"/>
+      </w:rPr>
+    </w:lvl>
+    <w:lvl w:ilvl="3" w:tplc="08090001" w:tentative="1">
+      <w:start w:val="1"/>
+      <w:numFmt w:val="bullet"/>
+      <w:lvlText w:val=""/>
+      <w:lvlJc w:val="left"/>
+      <w:pPr>
+        <w:ind w:left="2880" w:hanging="360"/>
+      </w:pPr>
+      <w:rPr>
+        <w:rFonts w:ascii="Symbol" w:hAnsi="Symbol" w:hint="default"/>
+      </w:rPr>
+    </w:lvl>
+    <w:lvl w:ilvl="4" w:tplc="08090003" w:tentative="1">
+      <w:start w:val="1"/>
+      <w:numFmt w:val="bullet"/>
+      <w:lvlText w:val="o"/>
+      <w:lvlJc w:val="left"/>
+      <w:pPr>
+        <w:ind w:left="3600" w:hanging="360"/>
+      </w:pPr>
+      <w:rPr>
+        <w:rFonts w:ascii="Courier New" w:hAnsi="Courier New" w:cs="Courier New" w:hint="default"/>
+      </w:rPr>
+    </w:lvl>
+    <w:lvl w:ilvl="5" w:tplc="08090005" w:tentative="1">
+      <w:start w:val="1"/>
+      <w:numFmt w:val="bullet"/>
+      <w:lvlText w:val=""/>
+      <w:lvlJc w:val="left"/>
+      <w:pPr>
+        <w:ind w:left="4320" w:hanging="360"/>
+      </w:pPr>
+      <w:rPr>
+        <w:rFonts w:ascii="Wingdings" w:hAnsi="Wingdings" w:hint="default"/>
+      </w:rPr>
+    </w:lvl>
+    <w:lvl w:ilvl="6" w:tplc="08090001" w:tentative="1">
+      <w:start w:val="1"/>
+      <w:numFmt w:val="bullet"/>
+      <w:lvlText w:val=""/>
+      <w:lvlJc w:val="left"/>
+      <w:pPr>
+        <w:ind w:left="5040" w:hanging="360"/>
+      </w:pPr>
+      <w:rPr>
+        <w:rFonts w:ascii="Symbol" w:hAnsi="Symbol" w:hint="default"/>
+      </w:rPr>
+    </w:lvl>
+    <w:lvl w:ilvl="7" w:tplc="08090003" w:tentative="1">
+      <w:start w:val="1"/>
+      <w:numFmt w:val="bullet"/>
+      <w:lvlText w:val="o"/>
+      <w:lvlJc w:val="left"/>
+      <w:pPr>
+        <w:ind w:left="5760" w:hanging="360"/>
+      </w:pPr>
+      <w:rPr>
+        <w:rFonts w:ascii="Courier New" w:hAnsi="Courier New" w:cs="Courier New" w:hint="default"/>
+      </w:rPr>
+    </w:lvl>
+    <w:lvl w:ilvl="8" w:tplc="08090005" w:tentative="1">
+      <w:start w:val="1"/>
+      <w:numFmt w:val="bullet"/>
+      <w:lvlText w:val=""/>
+      <w:lvlJc w:val="left"/>
+      <w:pPr>
+        <w:ind w:left="6480" w:hanging="360"/>
+      </w:pPr>
+      <w:rPr>
+        <w:rFonts w:ascii="Wingdings" w:hAnsi="Wingdings" w:hint="default"/>
+      </w:rPr>
+    </w:lvl>
+  </w:abstractNum>
+  <w:abstractNum w:abstractNumId="3" w15:restartNumberingAfterBreak="0">
     <w:nsid w:val="3B9323B7"/>
     <w:multiLevelType w:val="hybridMultilevel"/>
     <w:tmpl w:val="9C90C336"/>
@@ -973,7 +1114,7 @@
       </w:rPr>
     </w:lvl>
   </w:abstractNum>
-  <w:abstractNum w:abstractNumId="2" w15:restartNumberingAfterBreak="0">
+  <w:abstractNum w:abstractNumId="4" w15:restartNumberingAfterBreak="0">
     <w:nsid w:val="4E6124E1"/>
     <w:multiLevelType w:val="hybridMultilevel"/>
     <w:tmpl w:val="06704DEA"/>
@@ -1087,19 +1228,25 @@
     </w:lvl>
   </w:abstractNum>
   <w:num w:numId="1">
+    <w:abstractNumId w:val="3"/>
+  </w:num>
+  <w:num w:numId="2">
+    <w:abstractNumId w:val="4"/>
+  </w:num>
+  <w:num w:numId="3">
     <w:abstractNumId w:val="1"/>
   </w:num>
-  <w:num w:numId="2">
+  <w:num w:numId="4">
     <w:abstractNumId w:val="2"/>
   </w:num>
-  <w:num w:numId="3">
+  <w:num w:numId="5">
     <w:abstractNumId w:val="0"/>
   </w:num>
 </w:numbering>
 </file>
 
 <file path=word/people.xml><?xml version="1.0" encoding="utf-8"?>
-<w15:people xmlns:wpc="http://schemas.microsoft.com/office/word/2010/wordprocessingCanvas" xmlns:cx="http://schemas.microsoft.com/office/drawing/2014/chartex" xmlns:cx1="http://schemas.microsoft.com/office/drawing/2015/9/8/chartex" xmlns:cx2="http://schemas.microsoft.com/office/drawing/2015/10/21/chartex" xmlns:cx3="http://schemas.microsoft.com/office/drawing/2016/5/9/chartex" xmlns:cx4="http://schemas.microsoft.com/office/drawing/2016/5/10/chartex" xmlns:cx5="http://schemas.microsoft.com/office/drawing/2016/5/11/chartex" xmlns:cx6="http://schemas.microsoft.com/office/drawing/2016/5/12/chartex" xmlns:cx7="http://schemas.microsoft.com/office/drawing/2016/5/13/chartex" xmlns:cx8="http://schemas.microsoft.com/office/drawing/2016/5/14/chartex" xmlns:mc="http://schemas.openxmlformats.org/markup-compatibility/2006" xmlns:aink="http://schemas.microsoft.com/office/drawing/2016/ink" xmlns:am3d="http://schemas.microsoft.com/office/drawing/2017/model3d" xmlns:o="urn:schemas-microsoft-com:office:office" xmlns:r="http://schemas.openxmlformats.org/officeDocument/2006/relationships" xmlns:m="http://schemas.openxmlformats.org/officeDocument/2006/math" xmlns:v="urn:schemas-microsoft-com:vml" xmlns:wp14="http://schemas.microsoft.com/office/word/2010/wordprocessingDrawing" xmlns:wp="http://schemas.openxmlformats.org/drawingml/2006/wordprocessingDrawing" xmlns:w10="urn:schemas-microsoft-com:office:word" xmlns:w="http://schemas.openxmlformats.org/wordprocessingml/2006/main" xmlns:w14="http://schemas.microsoft.com/office/word/2010/wordml" xmlns:w15="http://schemas.microsoft.com/office/word/2012/wordml" xmlns:w16cex="http://schemas.microsoft.com/office/word/2018/wordml/cex" xmlns:w16cid="http://schemas.microsoft.com/office/word/2016/wordml/cid" xmlns:w16="http://schemas.microsoft.com/office/word/2018/wordml" xmlns:w16se="http://schemas.microsoft.com/office/word/2015/wordml/symex" xmlns:wpg="http://schemas.microsoft.com/office/word/2010/wordprocessingGroup" xmlns:wpi="http://schemas.microsoft.com/office/word/2010/wordprocessingInk" xmlns:wne="http://schemas.microsoft.com/office/word/2006/wordml" xmlns:wps="http://schemas.microsoft.com/office/word/2010/wordprocessingShape" mc:Ignorable="w14 w15 w16se w16cid w16 w16cex wp14">
+<w15:people xmlns:wpc="http://schemas.microsoft.com/office/word/2010/wordprocessingCanvas" xmlns:cx="http://schemas.microsoft.com/office/drawing/2014/chartex" xmlns:cx1="http://schemas.microsoft.com/office/drawing/2015/9/8/chartex" xmlns:mc="http://schemas.openxmlformats.org/markup-compatibility/2006" xmlns:o="urn:schemas-microsoft-com:office:office" xmlns:r="http://schemas.openxmlformats.org/officeDocument/2006/relationships" xmlns:m="http://schemas.openxmlformats.org/officeDocument/2006/math" xmlns:v="urn:schemas-microsoft-com:vml" xmlns:wp14="http://schemas.microsoft.com/office/word/2010/wordprocessingDrawing" xmlns:wp="http://schemas.openxmlformats.org/drawingml/2006/wordprocessingDrawing" xmlns:w10="urn:schemas-microsoft-com:office:word" xmlns:w="http://schemas.openxmlformats.org/wordprocessingml/2006/main" xmlns:w14="http://schemas.microsoft.com/office/word/2010/wordml" xmlns:w15="http://schemas.microsoft.com/office/word/2012/wordml" xmlns:w16se="http://schemas.microsoft.com/office/word/2015/wordml/symex" xmlns:wpg="http://schemas.microsoft.com/office/word/2010/wordprocessingGroup" xmlns:wpi="http://schemas.microsoft.com/office/word/2010/wordprocessingInk" xmlns:wne="http://schemas.microsoft.com/office/word/2006/wordml" xmlns:wps="http://schemas.microsoft.com/office/word/2010/wordprocessingShape" mc:Ignorable="w14 w15 w16se wp14">
   <w15:person w15:author="Dan">
     <w15:presenceInfo w15:providerId="None" w15:userId="Dan"/>
   </w15:person>
@@ -1107,7 +1254,7 @@
 </file>
 
 <file path=word/styles.xml><?xml version="1.0" encoding="utf-8"?>
-<w:styles xmlns:mc="http://schemas.openxmlformats.org/markup-compatibility/2006" xmlns:r="http://schemas.openxmlformats.org/officeDocument/2006/relationships" xmlns:w="http://schemas.openxmlformats.org/wordprocessingml/2006/main" xmlns:w14="http://schemas.microsoft.com/office/word/2010/wordml" xmlns:w15="http://schemas.microsoft.com/office/word/2012/wordml" xmlns:w16cex="http://schemas.microsoft.com/office/word/2018/wordml/cex" xmlns:w16cid="http://schemas.microsoft.com/office/word/2016/wordml/cid" xmlns:w16="http://schemas.microsoft.com/office/word/2018/wordml" xmlns:w16se="http://schemas.microsoft.com/office/word/2015/wordml/symex" mc:Ignorable="w14 w15 w16se w16cid w16 w16cex">
+<w:styles xmlns:mc="http://schemas.openxmlformats.org/markup-compatibility/2006" xmlns:r="http://schemas.openxmlformats.org/officeDocument/2006/relationships" xmlns:w="http://schemas.openxmlformats.org/wordprocessingml/2006/main" xmlns:w14="http://schemas.microsoft.com/office/word/2010/wordml" xmlns:w15="http://schemas.microsoft.com/office/word/2012/wordml" xmlns:w16se="http://schemas.microsoft.com/office/word/2015/wordml/symex" mc:Ignorable="w14 w15 w16se">
   <w:docDefaults>
     <w:rPrDefault>
       <w:rPr>
@@ -1123,7 +1270,7 @@
       </w:pPr>
     </w:pPrDefault>
   </w:docDefaults>
-  <w:latentStyles w:defLockedState="0" w:defUIPriority="99" w:defSemiHidden="0" w:defUnhideWhenUsed="0" w:defQFormat="0" w:count="376">
+  <w:latentStyles w:defLockedState="0" w:defUIPriority="99" w:defSemiHidden="0" w:defUnhideWhenUsed="0" w:defQFormat="0" w:count="371">
     <w:lsdException w:name="Normal" w:uiPriority="0" w:qFormat="1"/>
     <w:lsdException w:name="heading 1" w:uiPriority="9" w:qFormat="1"/>
     <w:lsdException w:name="heading 2" w:semiHidden="1" w:uiPriority="9" w:unhideWhenUsed="1" w:qFormat="1"/>
@@ -1495,11 +1642,6 @@
     <w:lsdException w:name="List Table 5 Dark Accent 6" w:uiPriority="50"/>
     <w:lsdException w:name="List Table 6 Colorful Accent 6" w:uiPriority="51"/>
     <w:lsdException w:name="List Table 7 Colorful Accent 6" w:uiPriority="52"/>
-    <w:lsdException w:name="Mention" w:semiHidden="1" w:unhideWhenUsed="1"/>
-    <w:lsdException w:name="Smart Hyperlink" w:semiHidden="1" w:unhideWhenUsed="1"/>
-    <w:lsdException w:name="Hashtag" w:semiHidden="1" w:unhideWhenUsed="1"/>
-    <w:lsdException w:name="Unresolved Mention" w:semiHidden="1" w:unhideWhenUsed="1"/>
-    <w:lsdException w:name="Smart Link" w:semiHidden="1" w:unhideWhenUsed="1"/>
   </w:latentStyles>
   <w:style w:type="paragraph" w:default="1" w:styleId="Normal">
     <w:name w:val="Normal"/>
@@ -1584,7 +1726,7 @@
       <w:u w:val="single"/>
     </w:rPr>
   </w:style>
-  <w:style w:type="character" w:styleId="UnresolvedMention">
+  <w:style w:type="character" w:customStyle="1" w:styleId="UnresolvedMention">
     <w:name w:val="Unresolved Mention"/>
     <w:basedOn w:val="DefaultParagraphFont"/>
     <w:uiPriority w:val="99"/>
@@ -1662,6 +1804,37 @@
       <w:bCs/>
       <w:sz w:val="20"/>
       <w:szCs w:val="20"/>
+    </w:rPr>
+  </w:style>
+  <w:style w:type="table" w:styleId="TableGrid">
+    <w:name w:val="Table Grid"/>
+    <w:basedOn w:val="TableNormal"/>
+    <w:uiPriority w:val="39"/>
+    <w:rsid w:val="003634FD"/>
+    <w:pPr>
+      <w:spacing w:after="0" w:line="240" w:lineRule="auto"/>
+    </w:pPr>
+    <w:tblPr>
+      <w:tblBorders>
+        <w:top w:val="single" w:sz="4" w:space="0" w:color="auto"/>
+        <w:left w:val="single" w:sz="4" w:space="0" w:color="auto"/>
+        <w:bottom w:val="single" w:sz="4" w:space="0" w:color="auto"/>
+        <w:right w:val="single" w:sz="4" w:space="0" w:color="auto"/>
+        <w:insideH w:val="single" w:sz="4" w:space="0" w:color="auto"/>
+        <w:insideV w:val="single" w:sz="4" w:space="0" w:color="auto"/>
+      </w:tblBorders>
+    </w:tblPr>
+  </w:style>
+  <w:style w:type="character" w:styleId="FollowedHyperlink">
+    <w:name w:val="FollowedHyperlink"/>
+    <w:basedOn w:val="DefaultParagraphFont"/>
+    <w:uiPriority w:val="99"/>
+    <w:semiHidden/>
+    <w:unhideWhenUsed/>
+    <w:rsid w:val="003634FD"/>
+    <w:rPr>
+      <w:color w:val="954F72" w:themeColor="followedHyperlink"/>
+      <w:u w:val="single"/>
     </w:rPr>
   </w:style>
 </w:styles>

</xml_diff>